<commit_message>
Added the EC2 lab + Lab Cleanup steps
</commit_message>
<xml_diff>
--- a/IAM PrivEsc Labs.docx
+++ b/IAM PrivEsc Labs.docx
@@ -6863,9 +6863,19 @@
       </w:r>
       <w:r>
         <w:br/>
+      </w:r>
+      <w:r>
+        <w:rPr>
+          <w:rFonts w:ascii="Consolas" w:hAnsi="Consolas" w:cs="Consolas"/>
+          <w:color w:val="70AD47" w:themeColor="accent6"/>
+        </w:rPr>
         <w:t>aaa-</w:t>
       </w:r>
       <w:r>
+        <w:rPr>
+          <w:rFonts w:ascii="Consolas" w:hAnsi="Consolas" w:cs="Consolas"/>
+          <w:color w:val="70AD47" w:themeColor="accent6"/>
+        </w:rPr>
         <w:t>iam-escalation-lab-ec2-role</w:t>
       </w:r>
     </w:p>
@@ -6989,10 +6999,30 @@
         </w:numPr>
       </w:pPr>
       <w:r>
-        <w:t xml:space="preserve">Enter that IP address returned from ipchicken.com into the Source field, followed by /32. For example: </w:t>
+        <w:t>Enter that IP address returned from ipchicken.com into the Source field, followed by /32. For example</w:t>
+      </w:r>
+      <w:r>
+        <w:t xml:space="preserve"> (this is a made-up IP – use your public IP</w:t>
+      </w:r>
+      <w:proofErr w:type="gramStart"/>
+      <w:r>
+        <w:t xml:space="preserve">) </w:t>
+      </w:r>
+      <w:r>
+        <w:t>:</w:t>
+      </w:r>
+      <w:proofErr w:type="gramEnd"/>
+      <w:r>
+        <w:t xml:space="preserve"> </w:t>
       </w:r>
       <w:r>
         <w:br/>
+      </w:r>
+      <w:r>
+        <w:rPr>
+          <w:rFonts w:ascii="Consolas" w:hAnsi="Consolas" w:cs="Consolas"/>
+          <w:color w:val="70AD47" w:themeColor="accent6"/>
+        </w:rPr>
         <w:t>45.56.123.200/32</w:t>
       </w:r>
       <w:r>
@@ -7022,18 +7052,34 @@
       </w:r>
       <w:proofErr w:type="spellStart"/>
       <w:r>
+        <w:rPr>
+          <w:rFonts w:ascii="Consolas" w:hAnsi="Consolas" w:cs="Consolas"/>
+          <w:color w:val="70AD47" w:themeColor="accent6"/>
+        </w:rPr>
         <w:t>aaa</w:t>
       </w:r>
       <w:proofErr w:type="spellEnd"/>
       <w:r>
+        <w:rPr>
+          <w:rFonts w:ascii="Consolas" w:hAnsi="Consolas" w:cs="Consolas"/>
+          <w:color w:val="70AD47" w:themeColor="accent6"/>
+        </w:rPr>
         <w:t>-</w:t>
       </w:r>
       <w:proofErr w:type="spellStart"/>
       <w:r>
+        <w:rPr>
+          <w:rFonts w:ascii="Consolas" w:hAnsi="Consolas" w:cs="Consolas"/>
+          <w:color w:val="70AD47" w:themeColor="accent6"/>
+        </w:rPr>
         <w:t>iam</w:t>
       </w:r>
       <w:proofErr w:type="spellEnd"/>
       <w:r>
+        <w:rPr>
+          <w:rFonts w:ascii="Consolas" w:hAnsi="Consolas" w:cs="Consolas"/>
+          <w:color w:val="70AD47" w:themeColor="accent6"/>
+        </w:rPr>
         <w:t>-escalation-lab-sg</w:t>
       </w:r>
     </w:p>
@@ -7295,14 +7341,812 @@
         <w:t>alternate runtime instructions-&gt;Amazon Linux-&gt;EC2 Lab Note section.</w:t>
       </w:r>
     </w:p>
+    <w:p>
+      <w:pPr>
+        <w:pStyle w:val="ListParagraph"/>
+        <w:numPr>
+          <w:ilvl w:val="0"/>
+          <w:numId w:val="4"/>
+        </w:numPr>
+      </w:pPr>
+      <w:r>
+        <w:t xml:space="preserve">Now that you’ve connected, let’s explore what sorts of abilities you have. One common attack scenario is to query the EC2 Metadata, which uses the same </w:t>
+      </w:r>
+      <w:r>
+        <w:t xml:space="preserve">address for all EC2 hosts, so it’s a very repeatable and scalable attack. </w:t>
+      </w:r>
+    </w:p>
+    <w:p>
+      <w:pPr>
+        <w:pStyle w:val="ListParagraph"/>
+        <w:numPr>
+          <w:ilvl w:val="1"/>
+          <w:numId w:val="4"/>
+        </w:numPr>
+        <w:rPr>
+          <w:rFonts w:ascii="Consolas" w:hAnsi="Consolas" w:cs="Consolas"/>
+        </w:rPr>
+      </w:pPr>
+      <w:r>
+        <w:rPr>
+          <w:rFonts w:cs="Consolas"/>
+        </w:rPr>
+        <w:lastRenderedPageBreak/>
+        <w:t>Enter the below into your EC2 SSH session:</w:t>
+      </w:r>
+      <w:r>
+        <w:rPr>
+          <w:rFonts w:ascii="Consolas" w:hAnsi="Consolas" w:cs="Consolas"/>
+        </w:rPr>
+        <w:br/>
+      </w:r>
+      <w:r>
+        <w:rPr>
+          <w:rFonts w:ascii="Consolas" w:hAnsi="Consolas" w:cs="Consolas"/>
+          <w:color w:val="70AD47" w:themeColor="accent6"/>
+        </w:rPr>
+        <w:t>TOKEN=`curl -X PUT "http://169.254.169.254/latest/</w:t>
+      </w:r>
+      <w:proofErr w:type="spellStart"/>
+      <w:r>
+        <w:rPr>
+          <w:rFonts w:ascii="Consolas" w:hAnsi="Consolas" w:cs="Consolas"/>
+          <w:color w:val="70AD47" w:themeColor="accent6"/>
+        </w:rPr>
+        <w:t>api</w:t>
+      </w:r>
+      <w:proofErr w:type="spellEnd"/>
+      <w:r>
+        <w:rPr>
+          <w:rFonts w:ascii="Consolas" w:hAnsi="Consolas" w:cs="Consolas"/>
+          <w:color w:val="70AD47" w:themeColor="accent6"/>
+        </w:rPr>
+        <w:t xml:space="preserve">/token" -H "X-aws-ec2-metadata-token-ttl-seconds: 21600"` &amp;&amp; curl -H "X-aws-ec2-metadata-token: $TOKEN" -v </w:t>
+      </w:r>
+      <w:r>
+        <w:rPr>
+          <w:rFonts w:ascii="Consolas" w:hAnsi="Consolas" w:cs="Consolas"/>
+          <w:color w:val="70AD47" w:themeColor="accent6"/>
+        </w:rPr>
+        <w:t>http://169.254.169.254/latest/meta-data/</w:t>
+      </w:r>
+    </w:p>
+    <w:p>
+      <w:pPr>
+        <w:pStyle w:val="ListParagraph"/>
+        <w:numPr>
+          <w:ilvl w:val="2"/>
+          <w:numId w:val="4"/>
+        </w:numPr>
+      </w:pPr>
+      <w:r>
+        <w:t>To break down this comm</w:t>
+      </w:r>
+      <w:r>
+        <w:t>a</w:t>
+      </w:r>
+      <w:r>
+        <w:t xml:space="preserve">nd, the first part sets a variable called TOKEN, and it is defined by a curl command to </w:t>
+      </w:r>
+      <w:r>
+        <w:t xml:space="preserve">fetch the metadata API token from the localhost. Then (&amp;&amp;) it runs a curl command, specifying a header with that token, to the </w:t>
+      </w:r>
+      <w:r>
+        <w:t xml:space="preserve">metadata service URI. </w:t>
+      </w:r>
+    </w:p>
+    <w:p>
+      <w:pPr>
+        <w:pStyle w:val="ListParagraph"/>
+        <w:numPr>
+          <w:ilvl w:val="2"/>
+          <w:numId w:val="4"/>
+        </w:numPr>
+      </w:pPr>
+      <w:r>
+        <w:t xml:space="preserve">You should see a list of things returned. Try adding those to the end of the command (note: after the first time you don’t need the first half of the above command; however, there’s no harm in this case just hitting the up arrow and adding </w:t>
+      </w:r>
+      <w:r>
+        <w:t xml:space="preserve">params to the end. Some examples to try: </w:t>
+      </w:r>
+      <w:r>
+        <w:br/>
+        <w:t>**/latest/meta-data/</w:t>
+      </w:r>
+      <w:r>
+        <w:t xml:space="preserve">instance-type </w:t>
+      </w:r>
+      <w:r>
+        <w:br/>
+        <w:t>-&gt; Should return t</w:t>
+      </w:r>
+      <w:proofErr w:type="gramStart"/>
+      <w:r>
+        <w:t>2.Micro</w:t>
+      </w:r>
+      <w:proofErr w:type="gramEnd"/>
+      <w:r>
+        <w:t>. This helps attackers know how they might be able to use a given instance, as well as how careful they may need to be about introducing performance issues/getting caught.</w:t>
+      </w:r>
+      <w:r>
+        <w:br/>
+        <w:t>**/latest/meta-data/</w:t>
+      </w:r>
+      <w:proofErr w:type="spellStart"/>
+      <w:r>
+        <w:t>iam</w:t>
+      </w:r>
+      <w:proofErr w:type="spellEnd"/>
+      <w:r>
+        <w:t>/</w:t>
+      </w:r>
+      <w:r>
+        <w:br/>
+        <w:t>**/latest/meta-data/</w:t>
+      </w:r>
+      <w:proofErr w:type="spellStart"/>
+      <w:r>
+        <w:t>iam</w:t>
+      </w:r>
+      <w:proofErr w:type="spellEnd"/>
+      <w:r>
+        <w:t>/</w:t>
+      </w:r>
+      <w:r>
+        <w:t>info</w:t>
+      </w:r>
+      <w:r>
+        <w:br/>
+        <w:t>-&gt;This last one will show you the associated Role ARN, so as you can see this can be useful later, as these often are named in ways that might tip you off as to what they may be able to do.</w:t>
+      </w:r>
+    </w:p>
+    <w:p>
+      <w:pPr>
+        <w:pStyle w:val="ListParagraph"/>
+        <w:numPr>
+          <w:ilvl w:val="2"/>
+          <w:numId w:val="4"/>
+        </w:numPr>
+      </w:pPr>
+      <w:r>
+        <w:t xml:space="preserve">Note that it’s pretty common for EC2 instances to have permissions to read/write s3 bucket contents. </w:t>
+      </w:r>
+      <w:r>
+        <w:t xml:space="preserve">In this instance we didn’t configure that, but there’s a common way to grab credential pairs from the </w:t>
+      </w:r>
+      <w:proofErr w:type="spellStart"/>
+      <w:r>
+        <w:t>metadataservice</w:t>
+      </w:r>
+      <w:proofErr w:type="spellEnd"/>
+      <w:r>
+        <w:t xml:space="preserve"> using the above structure, ending in </w:t>
+      </w:r>
+      <w:proofErr w:type="spellStart"/>
+      <w:r>
+        <w:t>iam</w:t>
+      </w:r>
+      <w:proofErr w:type="spellEnd"/>
+      <w:r>
+        <w:t>/security-credentials/s3</w:t>
+      </w:r>
+      <w:r>
+        <w:t>access</w:t>
+      </w:r>
+    </w:p>
+    <w:p>
+      <w:pPr>
+        <w:pStyle w:val="ListParagraph"/>
+        <w:numPr>
+          <w:ilvl w:val="1"/>
+          <w:numId w:val="4"/>
+        </w:numPr>
+      </w:pPr>
+      <w:r>
+        <w:t xml:space="preserve">Let’s try something else. Rather than JUST using the metadata service, let’s see what permissions we have attached through the AWS </w:t>
+      </w:r>
+      <w:r>
+        <w:t>CLI in the EC2 instance</w:t>
+      </w:r>
+    </w:p>
+    <w:p>
+      <w:pPr>
+        <w:pStyle w:val="ListParagraph"/>
+        <w:numPr>
+          <w:ilvl w:val="2"/>
+          <w:numId w:val="4"/>
+        </w:numPr>
+      </w:pPr>
+      <w:r>
+        <w:t>Run</w:t>
+      </w:r>
+      <w:r>
+        <w:t xml:space="preserve"> the following commands and check out the output</w:t>
+      </w:r>
+      <w:r>
+        <w:br/>
+      </w:r>
+      <w:proofErr w:type="spellStart"/>
+      <w:r>
+        <w:rPr>
+          <w:rFonts w:ascii="Consolas" w:hAnsi="Consolas" w:cs="Consolas"/>
+          <w:color w:val="70AD47" w:themeColor="accent6"/>
+        </w:rPr>
+        <w:t>aws</w:t>
+      </w:r>
+      <w:proofErr w:type="spellEnd"/>
+      <w:r>
+        <w:rPr>
+          <w:rFonts w:ascii="Consolas" w:hAnsi="Consolas" w:cs="Consolas"/>
+          <w:color w:val="70AD47" w:themeColor="accent6"/>
+        </w:rPr>
+        <w:t xml:space="preserve"> s3 ls</w:t>
+      </w:r>
+      <w:r>
+        <w:rPr>
+          <w:rFonts w:ascii="Consolas" w:hAnsi="Consolas" w:cs="Consolas"/>
+          <w:color w:val="70AD47" w:themeColor="accent6"/>
+        </w:rPr>
+        <w:br/>
+      </w:r>
+      <w:proofErr w:type="spellStart"/>
+      <w:r>
+        <w:rPr>
+          <w:rFonts w:ascii="Consolas" w:hAnsi="Consolas" w:cs="Consolas"/>
+          <w:color w:val="70AD47" w:themeColor="accent6"/>
+        </w:rPr>
+        <w:t>aws</w:t>
+      </w:r>
+      <w:proofErr w:type="spellEnd"/>
+      <w:r>
+        <w:rPr>
+          <w:rFonts w:ascii="Consolas" w:hAnsi="Consolas" w:cs="Consolas"/>
+          <w:color w:val="70AD47" w:themeColor="accent6"/>
+        </w:rPr>
+        <w:t xml:space="preserve"> </w:t>
+      </w:r>
+      <w:proofErr w:type="spellStart"/>
+      <w:r>
+        <w:rPr>
+          <w:rFonts w:ascii="Consolas" w:hAnsi="Consolas" w:cs="Consolas"/>
+          <w:color w:val="70AD47" w:themeColor="accent6"/>
+        </w:rPr>
+        <w:t>iam</w:t>
+      </w:r>
+      <w:proofErr w:type="spellEnd"/>
+      <w:r>
+        <w:rPr>
+          <w:rFonts w:ascii="Consolas" w:hAnsi="Consolas" w:cs="Consolas"/>
+          <w:color w:val="70AD47" w:themeColor="accent6"/>
+        </w:rPr>
+        <w:t xml:space="preserve"> list-users</w:t>
+      </w:r>
+      <w:r>
+        <w:rPr>
+          <w:rFonts w:ascii="Consolas" w:hAnsi="Consolas" w:cs="Consolas"/>
+          <w:color w:val="70AD47" w:themeColor="accent6"/>
+        </w:rPr>
+        <w:br/>
+      </w:r>
+      <w:proofErr w:type="spellStart"/>
+      <w:r>
+        <w:rPr>
+          <w:rFonts w:ascii="Consolas" w:hAnsi="Consolas" w:cs="Consolas"/>
+          <w:color w:val="70AD47" w:themeColor="accent6"/>
+        </w:rPr>
+        <w:t>aws</w:t>
+      </w:r>
+      <w:proofErr w:type="spellEnd"/>
+      <w:r>
+        <w:rPr>
+          <w:rFonts w:ascii="Consolas" w:hAnsi="Consolas" w:cs="Consolas"/>
+          <w:color w:val="70AD47" w:themeColor="accent6"/>
+        </w:rPr>
+        <w:t xml:space="preserve"> </w:t>
+      </w:r>
+      <w:proofErr w:type="spellStart"/>
+      <w:r>
+        <w:rPr>
+          <w:rFonts w:ascii="Consolas" w:hAnsi="Consolas" w:cs="Consolas"/>
+          <w:color w:val="70AD47" w:themeColor="accent6"/>
+        </w:rPr>
+        <w:t>sts</w:t>
+      </w:r>
+      <w:proofErr w:type="spellEnd"/>
+      <w:r>
+        <w:rPr>
+          <w:rFonts w:ascii="Consolas" w:hAnsi="Consolas" w:cs="Consolas"/>
+          <w:color w:val="70AD47" w:themeColor="accent6"/>
+        </w:rPr>
+        <w:t xml:space="preserve"> get-caller-identity</w:t>
+      </w:r>
+      <w:r>
+        <w:br/>
+        <w:t>^ this one will show you ‘who you are’</w:t>
+      </w:r>
+      <w:r>
+        <w:t xml:space="preserve">. Note that your role is able to do a lot so far! </w:t>
+      </w:r>
+      <w:r>
+        <w:t xml:space="preserve">Go ahead and copy the </w:t>
+      </w:r>
+      <w:r>
+        <w:t>role name (</w:t>
+      </w:r>
+      <w:r>
+        <w:t>aaa-iam-escalation-lab-ec2-role</w:t>
+      </w:r>
+      <w:r>
+        <w:t>)</w:t>
+      </w:r>
+    </w:p>
+    <w:p>
+      <w:pPr>
+        <w:pStyle w:val="ListParagraph"/>
+        <w:numPr>
+          <w:ilvl w:val="1"/>
+          <w:numId w:val="4"/>
+        </w:numPr>
+      </w:pPr>
+      <w:r>
+        <w:t xml:space="preserve">Now we’ll find out the scope of our powers. </w:t>
+      </w:r>
+    </w:p>
+    <w:p>
+      <w:pPr>
+        <w:pStyle w:val="ListParagraph"/>
+        <w:numPr>
+          <w:ilvl w:val="2"/>
+          <w:numId w:val="4"/>
+        </w:numPr>
+      </w:pPr>
+      <w:r>
+        <w:t>Enter the below:</w:t>
+      </w:r>
+      <w:r>
+        <w:br/>
+      </w:r>
+      <w:proofErr w:type="spellStart"/>
+      <w:r>
+        <w:rPr>
+          <w:rFonts w:ascii="Consolas" w:hAnsi="Consolas" w:cs="Consolas"/>
+          <w:color w:val="70AD47" w:themeColor="accent6"/>
+        </w:rPr>
+        <w:t>aws</w:t>
+      </w:r>
+      <w:proofErr w:type="spellEnd"/>
+      <w:r>
+        <w:rPr>
+          <w:rFonts w:ascii="Consolas" w:hAnsi="Consolas" w:cs="Consolas"/>
+          <w:color w:val="70AD47" w:themeColor="accent6"/>
+        </w:rPr>
+        <w:t xml:space="preserve"> </w:t>
+      </w:r>
+      <w:proofErr w:type="spellStart"/>
+      <w:r>
+        <w:rPr>
+          <w:rFonts w:ascii="Consolas" w:hAnsi="Consolas" w:cs="Consolas"/>
+          <w:color w:val="70AD47" w:themeColor="accent6"/>
+        </w:rPr>
+        <w:t>iam</w:t>
+      </w:r>
+      <w:proofErr w:type="spellEnd"/>
+      <w:r>
+        <w:rPr>
+          <w:rFonts w:ascii="Consolas" w:hAnsi="Consolas" w:cs="Consolas"/>
+          <w:color w:val="70AD47" w:themeColor="accent6"/>
+        </w:rPr>
+        <w:t xml:space="preserve"> </w:t>
+      </w:r>
+      <w:r>
+        <w:rPr>
+          <w:rFonts w:ascii="Consolas" w:hAnsi="Consolas" w:cs="Consolas"/>
+          <w:color w:val="70AD47" w:themeColor="accent6"/>
+        </w:rPr>
+        <w:t xml:space="preserve">list-attached-role-policies </w:t>
+      </w:r>
+      <w:r>
+        <w:rPr>
+          <w:rFonts w:ascii="Consolas" w:hAnsi="Consolas" w:cs="Consolas"/>
+          <w:color w:val="70AD47" w:themeColor="accent6"/>
+        </w:rPr>
+        <w:t>--</w:t>
+      </w:r>
+      <w:r>
+        <w:rPr>
+          <w:rFonts w:ascii="Consolas" w:hAnsi="Consolas" w:cs="Consolas"/>
+          <w:color w:val="70AD47" w:themeColor="accent6"/>
+        </w:rPr>
+        <w:t>role</w:t>
+      </w:r>
+      <w:r>
+        <w:rPr>
+          <w:rFonts w:ascii="Consolas" w:hAnsi="Consolas" w:cs="Consolas"/>
+          <w:color w:val="70AD47" w:themeColor="accent6"/>
+        </w:rPr>
+        <w:t>-</w:t>
+      </w:r>
+      <w:r>
+        <w:rPr>
+          <w:rFonts w:ascii="Consolas" w:hAnsi="Consolas" w:cs="Consolas"/>
+          <w:color w:val="70AD47" w:themeColor="accent6"/>
+        </w:rPr>
+        <w:t>name</w:t>
+      </w:r>
+      <w:r>
+        <w:rPr>
+          <w:rFonts w:ascii="Consolas" w:hAnsi="Consolas" w:cs="Consolas"/>
+          <w:color w:val="70AD47" w:themeColor="accent6"/>
+        </w:rPr>
+        <w:t xml:space="preserve"> YOUR_</w:t>
+      </w:r>
+      <w:r>
+        <w:rPr>
+          <w:rFonts w:ascii="Consolas" w:hAnsi="Consolas" w:cs="Consolas"/>
+          <w:color w:val="70AD47" w:themeColor="accent6"/>
+        </w:rPr>
+        <w:t>ROLE</w:t>
+      </w:r>
+      <w:r>
+        <w:rPr>
+          <w:rFonts w:ascii="Consolas" w:hAnsi="Consolas" w:cs="Consolas"/>
+          <w:color w:val="70AD47" w:themeColor="accent6"/>
+        </w:rPr>
+        <w:t>_</w:t>
+      </w:r>
+      <w:r>
+        <w:rPr>
+          <w:rFonts w:ascii="Consolas" w:hAnsi="Consolas" w:cs="Consolas"/>
+          <w:color w:val="70AD47" w:themeColor="accent6"/>
+        </w:rPr>
+        <w:t>NAME</w:t>
+      </w:r>
+      <w:r>
+        <w:rPr>
+          <w:rFonts w:ascii="Consolas" w:hAnsi="Consolas" w:cs="Consolas"/>
+          <w:color w:val="70AD47" w:themeColor="accent6"/>
+        </w:rPr>
+        <w:t xml:space="preserve"> </w:t>
+      </w:r>
+    </w:p>
+    <w:p>
+      <w:pPr>
+        <w:pStyle w:val="ListParagraph"/>
+        <w:numPr>
+          <w:ilvl w:val="2"/>
+          <w:numId w:val="4"/>
+        </w:numPr>
+      </w:pPr>
+      <w:r>
+        <w:rPr>
+          <w:rFonts w:cs="Consolas"/>
+        </w:rPr>
+        <w:t xml:space="preserve">Now </w:t>
+      </w:r>
+      <w:r>
+        <w:rPr>
+          <w:rFonts w:cs="Consolas"/>
+        </w:rPr>
+        <w:t xml:space="preserve">you should see your </w:t>
+      </w:r>
+      <w:proofErr w:type="spellStart"/>
+      <w:r>
+        <w:rPr>
+          <w:rFonts w:cs="Consolas"/>
+        </w:rPr>
+        <w:t>aaa</w:t>
+      </w:r>
+      <w:proofErr w:type="spellEnd"/>
+      <w:r>
+        <w:rPr>
+          <w:rFonts w:cs="Consolas"/>
+        </w:rPr>
+        <w:t>-</w:t>
+      </w:r>
+      <w:proofErr w:type="spellStart"/>
+      <w:r>
+        <w:rPr>
+          <w:rFonts w:cs="Consolas"/>
+        </w:rPr>
+        <w:t>iam</w:t>
+      </w:r>
+      <w:proofErr w:type="spellEnd"/>
+      <w:r>
+        <w:rPr>
+          <w:rFonts w:cs="Consolas"/>
+        </w:rPr>
+        <w:t xml:space="preserve">-escalation-lab policy and its ARN. Let’s investigate its permissions: </w:t>
+      </w:r>
+      <w:r>
+        <w:br/>
+      </w:r>
+      <w:proofErr w:type="spellStart"/>
+      <w:r>
+        <w:rPr>
+          <w:rFonts w:ascii="Consolas" w:hAnsi="Consolas" w:cs="Consolas"/>
+          <w:color w:val="70AD47" w:themeColor="accent6"/>
+        </w:rPr>
+        <w:t>aws</w:t>
+      </w:r>
+      <w:proofErr w:type="spellEnd"/>
+      <w:r>
+        <w:rPr>
+          <w:rFonts w:ascii="Consolas" w:hAnsi="Consolas" w:cs="Consolas"/>
+          <w:color w:val="70AD47" w:themeColor="accent6"/>
+        </w:rPr>
+        <w:t xml:space="preserve"> </w:t>
+      </w:r>
+      <w:proofErr w:type="spellStart"/>
+      <w:r>
+        <w:rPr>
+          <w:rFonts w:ascii="Consolas" w:hAnsi="Consolas" w:cs="Consolas"/>
+          <w:color w:val="70AD47" w:themeColor="accent6"/>
+        </w:rPr>
+        <w:t>iam</w:t>
+      </w:r>
+      <w:proofErr w:type="spellEnd"/>
+      <w:r>
+        <w:rPr>
+          <w:rFonts w:ascii="Consolas" w:hAnsi="Consolas" w:cs="Consolas"/>
+          <w:color w:val="70AD47" w:themeColor="accent6"/>
+        </w:rPr>
+        <w:t xml:space="preserve"> get-policy --policy-</w:t>
+      </w:r>
+      <w:proofErr w:type="spellStart"/>
+      <w:r>
+        <w:rPr>
+          <w:rFonts w:ascii="Consolas" w:hAnsi="Consolas" w:cs="Consolas"/>
+          <w:color w:val="70AD47" w:themeColor="accent6"/>
+        </w:rPr>
+        <w:t>arn</w:t>
+      </w:r>
+      <w:proofErr w:type="spellEnd"/>
+      <w:r>
+        <w:rPr>
+          <w:rFonts w:ascii="Consolas" w:hAnsi="Consolas" w:cs="Consolas"/>
+          <w:color w:val="70AD47" w:themeColor="accent6"/>
+        </w:rPr>
+        <w:t xml:space="preserve"> YOUR_POLICY_ARN</w:t>
+      </w:r>
+      <w:r>
+        <w:rPr>
+          <w:rFonts w:ascii="Consolas" w:hAnsi="Consolas" w:cs="Consolas"/>
+          <w:color w:val="70AD47" w:themeColor="accent6"/>
+        </w:rPr>
+        <w:t xml:space="preserve"> </w:t>
+      </w:r>
+    </w:p>
+    <w:p>
+      <w:pPr>
+        <w:pStyle w:val="ListParagraph"/>
+        <w:numPr>
+          <w:ilvl w:val="2"/>
+          <w:numId w:val="4"/>
+        </w:numPr>
+      </w:pPr>
+      <w:r>
+        <w:rPr>
+          <w:rFonts w:cs="Consolas"/>
+        </w:rPr>
+        <w:t>This will tell you what the default version being applied is. In my case, it’s v2, but use whatever yours shows in the following command:</w:t>
+      </w:r>
+      <w:r>
+        <w:rPr>
+          <w:rFonts w:ascii="Consolas" w:hAnsi="Consolas" w:cs="Consolas"/>
+          <w:color w:val="70AD47" w:themeColor="accent6"/>
+        </w:rPr>
+        <w:br/>
+      </w:r>
+      <w:proofErr w:type="spellStart"/>
+      <w:r>
+        <w:rPr>
+          <w:rFonts w:ascii="Consolas" w:hAnsi="Consolas" w:cs="Consolas"/>
+          <w:color w:val="70AD47" w:themeColor="accent6"/>
+        </w:rPr>
+        <w:t>aws</w:t>
+      </w:r>
+      <w:proofErr w:type="spellEnd"/>
+      <w:r>
+        <w:rPr>
+          <w:rFonts w:ascii="Consolas" w:hAnsi="Consolas" w:cs="Consolas"/>
+          <w:color w:val="70AD47" w:themeColor="accent6"/>
+        </w:rPr>
+        <w:t xml:space="preserve"> </w:t>
+      </w:r>
+      <w:proofErr w:type="spellStart"/>
+      <w:r>
+        <w:rPr>
+          <w:rFonts w:ascii="Consolas" w:hAnsi="Consolas" w:cs="Consolas"/>
+          <w:color w:val="70AD47" w:themeColor="accent6"/>
+        </w:rPr>
+        <w:t>iam</w:t>
+      </w:r>
+      <w:proofErr w:type="spellEnd"/>
+      <w:r>
+        <w:rPr>
+          <w:rFonts w:ascii="Consolas" w:hAnsi="Consolas" w:cs="Consolas"/>
+          <w:color w:val="70AD47" w:themeColor="accent6"/>
+        </w:rPr>
+        <w:t xml:space="preserve"> get-policy-version --policy-</w:t>
+      </w:r>
+      <w:proofErr w:type="spellStart"/>
+      <w:r>
+        <w:rPr>
+          <w:rFonts w:ascii="Consolas" w:hAnsi="Consolas" w:cs="Consolas"/>
+          <w:color w:val="70AD47" w:themeColor="accent6"/>
+        </w:rPr>
+        <w:t>arn</w:t>
+      </w:r>
+      <w:proofErr w:type="spellEnd"/>
+      <w:r>
+        <w:rPr>
+          <w:rFonts w:ascii="Consolas" w:hAnsi="Consolas" w:cs="Consolas"/>
+          <w:color w:val="70AD47" w:themeColor="accent6"/>
+        </w:rPr>
+        <w:t xml:space="preserve"> YOUR_POLICY_ARN --version-id v2</w:t>
+      </w:r>
+    </w:p>
+    <w:p>
+      <w:pPr>
+        <w:pStyle w:val="ListParagraph"/>
+        <w:numPr>
+          <w:ilvl w:val="0"/>
+          <w:numId w:val="4"/>
+        </w:numPr>
+      </w:pPr>
+      <w:r>
+        <w:rPr>
+          <w:b/>
+          <w:bCs/>
+          <w:highlight w:val="green"/>
+          <w:u w:val="single"/>
+        </w:rPr>
+        <w:t>Success!</w:t>
+      </w:r>
+      <w:r>
+        <w:t xml:space="preserve"> You should now see that the EC2 instance you (the attacker) has managed to get OS access to </w:t>
+      </w:r>
+      <w:proofErr w:type="gramStart"/>
+      <w:r>
+        <w:t>has</w:t>
+      </w:r>
+      <w:proofErr w:type="gramEnd"/>
+      <w:r>
+        <w:t xml:space="preserve"> full administrative permissions on your entire AWS account (Action *, resource *, effect allow, is default version). </w:t>
+      </w:r>
+    </w:p>
     <w:p/>
+    <w:p/>
+    <w:p/>
+    <w:p/>
+    <w:p/>
     <w:p>
       <w:pPr>
         <w:pStyle w:val="Heading1"/>
       </w:pPr>
+      <w:r>
+        <w:t>Lab Cleanup</w:t>
+      </w:r>
+    </w:p>
+    <w:p>
+      <w:r>
+        <w:t xml:space="preserve">This will walk you through cleaning up only the parts described above; anything you did outside of that or keep working on may still exist after this cleanup. </w:t>
+      </w:r>
+      <w:r>
+        <w:t xml:space="preserve">This assumes you named things as described above; if not, find the one you created. </w:t>
+      </w:r>
+    </w:p>
+    <w:p>
+      <w:pPr>
+        <w:pStyle w:val="ListParagraph"/>
+        <w:numPr>
+          <w:ilvl w:val="0"/>
+          <w:numId w:val="5"/>
+        </w:numPr>
+      </w:pPr>
+      <w:r>
+        <w:t xml:space="preserve">EC2: </w:t>
+      </w:r>
+    </w:p>
+    <w:p>
+      <w:pPr>
+        <w:pStyle w:val="ListParagraph"/>
+        <w:numPr>
+          <w:ilvl w:val="0"/>
+          <w:numId w:val="5"/>
+        </w:numPr>
+      </w:pPr>
+      <w:r>
+        <w:t xml:space="preserve">IAM: Delete the following: </w:t>
+      </w:r>
+    </w:p>
+    <w:p>
+      <w:pPr>
+        <w:pStyle w:val="ListParagraph"/>
+        <w:numPr>
+          <w:ilvl w:val="1"/>
+          <w:numId w:val="5"/>
+        </w:numPr>
+      </w:pPr>
+      <w:r>
+        <w:t xml:space="preserve">Policies -&gt; </w:t>
+      </w:r>
+      <w:proofErr w:type="spellStart"/>
+      <w:r>
+        <w:t>aaa</w:t>
+      </w:r>
+      <w:proofErr w:type="spellEnd"/>
+      <w:r>
+        <w:t>-</w:t>
+      </w:r>
+      <w:proofErr w:type="spellStart"/>
+      <w:r>
+        <w:t>iam</w:t>
+      </w:r>
+      <w:proofErr w:type="spellEnd"/>
+      <w:r>
+        <w:t>-escalation lab</w:t>
+      </w:r>
+    </w:p>
+    <w:p>
+      <w:pPr>
+        <w:pStyle w:val="ListParagraph"/>
+        <w:numPr>
+          <w:ilvl w:val="1"/>
+          <w:numId w:val="5"/>
+        </w:numPr>
+      </w:pPr>
+      <w:r>
+        <w:t>Roles -&gt; aaa-iam-escalation-lab-ec2-role</w:t>
+      </w:r>
+    </w:p>
+    <w:p>
+      <w:pPr>
+        <w:pStyle w:val="ListParagraph"/>
+        <w:numPr>
+          <w:ilvl w:val="1"/>
+          <w:numId w:val="5"/>
+        </w:numPr>
+      </w:pPr>
+      <w:r>
+        <w:t>Users -&gt; labuser1</w:t>
+      </w:r>
+    </w:p>
+    <w:p>
+      <w:pPr>
+        <w:pStyle w:val="ListParagraph"/>
+        <w:numPr>
+          <w:ilvl w:val="1"/>
+          <w:numId w:val="5"/>
+        </w:numPr>
+      </w:pPr>
+      <w:r>
+        <w:t xml:space="preserve">Groups -&gt; If you made any groups, delete those here. </w:t>
+      </w:r>
+    </w:p>
+    <w:p>
+      <w:pPr>
+        <w:pStyle w:val="ListParagraph"/>
+        <w:numPr>
+          <w:ilvl w:val="0"/>
+          <w:numId w:val="5"/>
+        </w:numPr>
+      </w:pPr>
+      <w:r>
+        <w:t>IAM: Enable MFA</w:t>
+      </w:r>
+      <w:r>
+        <w:br/>
+        <w:t xml:space="preserve">Not strictly part of the lab, but you REALLY should have MFA on your accounts. </w:t>
+      </w:r>
+    </w:p>
+    <w:p/>
+    <w:p>
+      <w:pPr>
+        <w:pStyle w:val="Heading1"/>
+      </w:pPr>
       <w:bookmarkStart w:id="7" w:name="_Toc52922487"/>
       <w:r>
-        <w:lastRenderedPageBreak/>
         <w:t>Alternate Installation and Runtime Methods</w:t>
       </w:r>
       <w:r>
@@ -7628,6 +8472,7 @@
         </w:numPr>
       </w:pPr>
       <w:r>
+        <w:lastRenderedPageBreak/>
         <w:t>[on endpoint]</w:t>
       </w:r>
       <w:r>
@@ -7891,6 +8736,95 @@
 <file path=word/numbering.xml><?xml version="1.0" encoding="utf-8"?>
 <w:numbering xmlns:wpc="http://schemas.microsoft.com/office/word/2010/wordprocessingCanvas" xmlns:cx="http://schemas.microsoft.com/office/drawing/2014/chartex" xmlns:cx1="http://schemas.microsoft.com/office/drawing/2015/9/8/chartex" xmlns:cx2="http://schemas.microsoft.com/office/drawing/2015/10/21/chartex" xmlns:cx3="http://schemas.microsoft.com/office/drawing/2016/5/9/chartex" xmlns:cx4="http://schemas.microsoft.com/office/drawing/2016/5/10/chartex" xmlns:cx5="http://schemas.microsoft.com/office/drawing/2016/5/11/chartex" xmlns:cx6="http://schemas.microsoft.com/office/drawing/2016/5/12/chartex" xmlns:cx7="http://schemas.microsoft.com/office/drawing/2016/5/13/chartex" xmlns:cx8="http://schemas.microsoft.com/office/drawing/2016/5/14/chartex" xmlns:mc="http://schemas.openxmlformats.org/markup-compatibility/2006" xmlns:aink="http://schemas.microsoft.com/office/drawing/2016/ink" xmlns:am3d="http://schemas.microsoft.com/office/drawing/2017/model3d" xmlns:o="urn:schemas-microsoft-com:office:office" xmlns:r="http://schemas.openxmlformats.org/officeDocument/2006/relationships" xmlns:m="http://schemas.openxmlformats.org/officeDocument/2006/math" xmlns:v="urn:schemas-microsoft-com:vml" xmlns:wp14="http://schemas.microsoft.com/office/word/2010/wordprocessingDrawing" xmlns:wp="http://schemas.openxmlformats.org/drawingml/2006/wordprocessingDrawing" xmlns:w10="urn:schemas-microsoft-com:office:word" xmlns:w="http://schemas.openxmlformats.org/wordprocessingml/2006/main" xmlns:w14="http://schemas.microsoft.com/office/word/2010/wordml" xmlns:w15="http://schemas.microsoft.com/office/word/2012/wordml" xmlns:w16cex="http://schemas.microsoft.com/office/word/2018/wordml/cex" xmlns:w16cid="http://schemas.microsoft.com/office/word/2016/wordml/cid" xmlns:w16="http://schemas.microsoft.com/office/word/2018/wordml" xmlns:w16se="http://schemas.microsoft.com/office/word/2015/wordml/symex" xmlns:wpg="http://schemas.microsoft.com/office/word/2010/wordprocessingGroup" xmlns:wpi="http://schemas.microsoft.com/office/word/2010/wordprocessingInk" xmlns:wne="http://schemas.microsoft.com/office/word/2006/wordml" xmlns:wps="http://schemas.microsoft.com/office/word/2010/wordprocessingShape" mc:Ignorable="w14 w15 w16se w16cid w16 w16cex wp14">
   <w:abstractNum w:abstractNumId="0" w15:restartNumberingAfterBreak="0">
+    <w:nsid w:val="048E7B6B"/>
+    <w:multiLevelType w:val="hybridMultilevel"/>
+    <w:tmpl w:val="A38E082C"/>
+    <w:lvl w:ilvl="0" w:tplc="0409000F">
+      <w:start w:val="1"/>
+      <w:numFmt w:val="decimal"/>
+      <w:lvlText w:val="%1."/>
+      <w:lvlJc w:val="left"/>
+      <w:pPr>
+        <w:ind w:left="720" w:hanging="360"/>
+      </w:pPr>
+      <w:rPr>
+        <w:rFonts w:hint="default"/>
+      </w:rPr>
+    </w:lvl>
+    <w:lvl w:ilvl="1" w:tplc="04090019">
+      <w:start w:val="1"/>
+      <w:numFmt w:val="lowerLetter"/>
+      <w:lvlText w:val="%2."/>
+      <w:lvlJc w:val="left"/>
+      <w:pPr>
+        <w:ind w:left="1440" w:hanging="360"/>
+      </w:pPr>
+    </w:lvl>
+    <w:lvl w:ilvl="2" w:tplc="0409001B" w:tentative="1">
+      <w:start w:val="1"/>
+      <w:numFmt w:val="lowerRoman"/>
+      <w:lvlText w:val="%3."/>
+      <w:lvlJc w:val="right"/>
+      <w:pPr>
+        <w:ind w:left="2160" w:hanging="180"/>
+      </w:pPr>
+    </w:lvl>
+    <w:lvl w:ilvl="3" w:tplc="0409000F" w:tentative="1">
+      <w:start w:val="1"/>
+      <w:numFmt w:val="decimal"/>
+      <w:lvlText w:val="%4."/>
+      <w:lvlJc w:val="left"/>
+      <w:pPr>
+        <w:ind w:left="2880" w:hanging="360"/>
+      </w:pPr>
+    </w:lvl>
+    <w:lvl w:ilvl="4" w:tplc="04090019" w:tentative="1">
+      <w:start w:val="1"/>
+      <w:numFmt w:val="lowerLetter"/>
+      <w:lvlText w:val="%5."/>
+      <w:lvlJc w:val="left"/>
+      <w:pPr>
+        <w:ind w:left="3600" w:hanging="360"/>
+      </w:pPr>
+    </w:lvl>
+    <w:lvl w:ilvl="5" w:tplc="0409001B" w:tentative="1">
+      <w:start w:val="1"/>
+      <w:numFmt w:val="lowerRoman"/>
+      <w:lvlText w:val="%6."/>
+      <w:lvlJc w:val="right"/>
+      <w:pPr>
+        <w:ind w:left="4320" w:hanging="180"/>
+      </w:pPr>
+    </w:lvl>
+    <w:lvl w:ilvl="6" w:tplc="0409000F" w:tentative="1">
+      <w:start w:val="1"/>
+      <w:numFmt w:val="decimal"/>
+      <w:lvlText w:val="%7."/>
+      <w:lvlJc w:val="left"/>
+      <w:pPr>
+        <w:ind w:left="5040" w:hanging="360"/>
+      </w:pPr>
+    </w:lvl>
+    <w:lvl w:ilvl="7" w:tplc="04090019" w:tentative="1">
+      <w:start w:val="1"/>
+      <w:numFmt w:val="lowerLetter"/>
+      <w:lvlText w:val="%8."/>
+      <w:lvlJc w:val="left"/>
+      <w:pPr>
+        <w:ind w:left="5760" w:hanging="360"/>
+      </w:pPr>
+    </w:lvl>
+    <w:lvl w:ilvl="8" w:tplc="0409001B" w:tentative="1">
+      <w:start w:val="1"/>
+      <w:numFmt w:val="lowerRoman"/>
+      <w:lvlText w:val="%9."/>
+      <w:lvlJc w:val="right"/>
+      <w:pPr>
+        <w:ind w:left="6480" w:hanging="180"/>
+      </w:pPr>
+    </w:lvl>
+  </w:abstractNum>
+  <w:abstractNum w:abstractNumId="1" w15:restartNumberingAfterBreak="0">
     <w:nsid w:val="3E4D43D5"/>
     <w:multiLevelType w:val="hybridMultilevel"/>
     <w:tmpl w:val="E4C03946"/>
@@ -8002,7 +8936,7 @@
       </w:rPr>
     </w:lvl>
   </w:abstractNum>
-  <w:abstractNum w:abstractNumId="1" w15:restartNumberingAfterBreak="0">
+  <w:abstractNum w:abstractNumId="2" w15:restartNumberingAfterBreak="0">
     <w:nsid w:val="47135834"/>
     <w:multiLevelType w:val="hybridMultilevel"/>
     <w:tmpl w:val="CBAE90BE"/>
@@ -8091,7 +9025,7 @@
       </w:pPr>
     </w:lvl>
   </w:abstractNum>
-  <w:abstractNum w:abstractNumId="2" w15:restartNumberingAfterBreak="0">
+  <w:abstractNum w:abstractNumId="3" w15:restartNumberingAfterBreak="0">
     <w:nsid w:val="6D511BDF"/>
     <w:multiLevelType w:val="hybridMultilevel"/>
     <w:tmpl w:val="1E4A5240"/>
@@ -8203,7 +9137,7 @@
       </w:rPr>
     </w:lvl>
   </w:abstractNum>
-  <w:abstractNum w:abstractNumId="3" w15:restartNumberingAfterBreak="0">
+  <w:abstractNum w:abstractNumId="4" w15:restartNumberingAfterBreak="0">
     <w:nsid w:val="7933795B"/>
     <w:multiLevelType w:val="hybridMultilevel"/>
     <w:tmpl w:val="B1ACAE8E"/>
@@ -8316,15 +9250,18 @@
     </w:lvl>
   </w:abstractNum>
   <w:num w:numId="1">
+    <w:abstractNumId w:val="3"/>
+  </w:num>
+  <w:num w:numId="2">
+    <w:abstractNumId w:val="4"/>
+  </w:num>
+  <w:num w:numId="3">
     <w:abstractNumId w:val="2"/>
   </w:num>
-  <w:num w:numId="2">
-    <w:abstractNumId w:val="3"/>
-  </w:num>
-  <w:num w:numId="3">
+  <w:num w:numId="4">
     <w:abstractNumId w:val="1"/>
   </w:num>
-  <w:num w:numId="4">
+  <w:num w:numId="5">
     <w:abstractNumId w:val="0"/>
   </w:num>
 </w:numbering>
@@ -9388,7 +10325,7 @@
 </file>
 
 <file path=customXml/itemProps1.xml><?xml version="1.0" encoding="utf-8"?>
-<ds:datastoreItem xmlns:ds="http://schemas.openxmlformats.org/officeDocument/2006/customXml" ds:itemID="{D0EDB12C-BA66-B64B-84D5-271D97294AD0}">
+<ds:datastoreItem xmlns:ds="http://schemas.openxmlformats.org/officeDocument/2006/customXml" ds:itemID="{35FAB204-90F4-B340-8732-C5ADBD24A25B}">
   <ds:schemaRefs>
     <ds:schemaRef ds:uri="http://schemas.openxmlformats.org/officeDocument/2006/bibliography"/>
   </ds:schemaRefs>

</xml_diff>